<commit_message>
add some more documents
</commit_message>
<xml_diff>
--- a/graphQL.docx
+++ b/graphQL.docx
@@ -57,6 +57,112 @@
     </w:p>
     <w:p>
       <w:pPr>
+        <w:shd w:val="clear" w:color="auto" w:fill="1D1D1D"/>
+        <w:tabs>
+          <w:tab w:val="left" w:pos="916"/>
+          <w:tab w:val="left" w:pos="1832"/>
+          <w:tab w:val="left" w:pos="2748"/>
+          <w:tab w:val="left" w:pos="3664"/>
+          <w:tab w:val="left" w:pos="4580"/>
+          <w:tab w:val="left" w:pos="5496"/>
+          <w:tab w:val="left" w:pos="6412"/>
+          <w:tab w:val="left" w:pos="7328"/>
+          <w:tab w:val="left" w:pos="8244"/>
+          <w:tab w:val="left" w:pos="9160"/>
+          <w:tab w:val="left" w:pos="10076"/>
+          <w:tab w:val="left" w:pos="10992"/>
+          <w:tab w:val="left" w:pos="11908"/>
+          <w:tab w:val="left" w:pos="12824"/>
+          <w:tab w:val="left" w:pos="13740"/>
+          <w:tab w:val="left" w:pos="14656"/>
+        </w:tabs>
+        <w:spacing w:before="525" w:after="525" w:line="375" w:lineRule="atLeast"/>
+        <w:rPr>
+          <w:rFonts w:ascii="Inconsolata" w:eastAsia="Times New Roman" w:hAnsi="Inconsolata" w:cs="Courier New"/>
+          <w:color w:val="F7F7F7"/>
+          <w:sz w:val="24"/>
+          <w:szCs w:val="24"/>
+          <w:lang w:val="en-PK" w:eastAsia="en-PK"/>
+        </w:rPr>
+      </w:pPr>
+      <w:proofErr w:type="spellStart"/>
+      <w:r>
+        <w:rPr>
+          <w:rFonts w:ascii="Inconsolata" w:eastAsia="Times New Roman" w:hAnsi="Inconsolata" w:cs="Courier New"/>
+          <w:color w:val="FFFFFF"/>
+          <w:sz w:val="24"/>
+          <w:szCs w:val="24"/>
+          <w:lang w:val="en-PK" w:eastAsia="en-PK"/>
+        </w:rPr>
+        <w:t>npm</w:t>
+      </w:r>
+      <w:proofErr w:type="spellEnd"/>
+      <w:r>
+        <w:rPr>
+          <w:rFonts w:ascii="Inconsolata" w:eastAsia="Times New Roman" w:hAnsi="Inconsolata" w:cs="Courier New"/>
+          <w:color w:val="F7F7F7"/>
+          <w:sz w:val="24"/>
+          <w:szCs w:val="24"/>
+          <w:lang w:val="en-PK" w:eastAsia="en-PK"/>
+        </w:rPr>
+        <w:t xml:space="preserve"> </w:t>
+      </w:r>
+      <w:proofErr w:type="spellStart"/>
+      <w:r>
+        <w:rPr>
+          <w:rFonts w:ascii="Inconsolata" w:eastAsia="Times New Roman" w:hAnsi="Inconsolata" w:cs="Courier New"/>
+          <w:color w:val="F7F7F7"/>
+          <w:sz w:val="24"/>
+          <w:szCs w:val="24"/>
+          <w:lang w:val="en-PK" w:eastAsia="en-PK"/>
+        </w:rPr>
+        <w:t>i</w:t>
+      </w:r>
+      <w:proofErr w:type="spellEnd"/>
+      <w:r>
+        <w:rPr>
+          <w:rFonts w:ascii="Inconsolata" w:eastAsia="Times New Roman" w:hAnsi="Inconsolata" w:cs="Courier New"/>
+          <w:color w:val="F7F7F7"/>
+          <w:sz w:val="24"/>
+          <w:szCs w:val="24"/>
+          <w:lang w:val="en-PK" w:eastAsia="en-PK"/>
+        </w:rPr>
+        <w:t xml:space="preserve"> @nestjs/graphql @nestjs/apollo </w:t>
+      </w:r>
+      <w:proofErr w:type="spellStart"/>
+      <w:r>
+        <w:rPr>
+          <w:rFonts w:ascii="Inconsolata" w:eastAsia="Times New Roman" w:hAnsi="Inconsolata" w:cs="Courier New"/>
+          <w:color w:val="F7F7F7"/>
+          <w:sz w:val="24"/>
+          <w:szCs w:val="24"/>
+          <w:lang w:val="en-PK" w:eastAsia="en-PK"/>
+        </w:rPr>
+        <w:t>graphql</w:t>
+      </w:r>
+      <w:proofErr w:type="spellEnd"/>
+      <w:r>
+        <w:rPr>
+          <w:rFonts w:ascii="Inconsolata" w:eastAsia="Times New Roman" w:hAnsi="Inconsolata" w:cs="Courier New"/>
+          <w:color w:val="F7F7F7"/>
+          <w:sz w:val="24"/>
+          <w:szCs w:val="24"/>
+          <w:lang w:val="en-PK" w:eastAsia="en-PK"/>
+        </w:rPr>
+        <w:t xml:space="preserve"> apollo-server-express</w:t>
+      </w:r>
+    </w:p>
+    <w:p>
+      <w:pPr>
+        <w:rPr>
+          <w:sz w:val="28"/>
+          <w:szCs w:val="28"/>
+          <w:lang w:val="en-US"/>
+        </w:rPr>
+      </w:pPr>
+    </w:p>
+    <w:p>
+      <w:pPr>
         <w:rPr>
           <w:b/>
           <w:bCs/>
@@ -167,17 +273,7 @@
           <w:highlight w:val="yellow"/>
           <w:lang w:val="en-US"/>
         </w:rPr>
-        <w:t>structure_</w:t>
-      </w:r>
-      <w:proofErr w:type="gramStart"/>
-      <w:r>
-        <w:rPr>
-          <w:sz w:val="28"/>
-          <w:szCs w:val="28"/>
-          <w:highlight w:val="yellow"/>
-          <w:lang w:val="en-US"/>
-        </w:rPr>
-        <w:t>name</w:t>
+        <w:t>structure_name</w:t>
       </w:r>
       <w:proofErr w:type="spellEnd"/>
       <w:r>
@@ -189,7 +285,6 @@
         </w:rPr>
         <w:t>{</w:t>
       </w:r>
-      <w:proofErr w:type="gramEnd"/>
     </w:p>
     <w:p>
       <w:pPr>
@@ -209,26 +304,7 @@
           <w:lang w:val="en-US"/>
         </w:rPr>
         <w:tab/>
-      </w:r>
-      <w:proofErr w:type="gramStart"/>
-      <w:r>
-        <w:rPr>
-          <w:sz w:val="28"/>
-          <w:szCs w:val="28"/>
-          <w:highlight w:val="yellow"/>
-          <w:lang w:val="en-US"/>
-        </w:rPr>
-        <w:t>id :</w:t>
-      </w:r>
-      <w:proofErr w:type="gramEnd"/>
-      <w:r>
-        <w:rPr>
-          <w:sz w:val="28"/>
-          <w:szCs w:val="28"/>
-          <w:highlight w:val="yellow"/>
-          <w:lang w:val="en-US"/>
-        </w:rPr>
-        <w:t xml:space="preserve"> Int!</w:t>
+        <w:t>id : Int!</w:t>
       </w:r>
     </w:p>
     <w:p>
@@ -251,7 +327,6 @@
         <w:tab/>
       </w:r>
       <w:proofErr w:type="spellStart"/>
-      <w:proofErr w:type="gramStart"/>
       <w:r>
         <w:rPr>
           <w:sz w:val="28"/>
@@ -269,17 +344,7 @@
           <w:highlight w:val="yellow"/>
           <w:lang w:val="en-US"/>
         </w:rPr>
-        <w:t xml:space="preserve"> :</w:t>
-      </w:r>
-      <w:proofErr w:type="gramEnd"/>
-      <w:r>
-        <w:rPr>
-          <w:sz w:val="28"/>
-          <w:szCs w:val="28"/>
-          <w:highlight w:val="yellow"/>
-          <w:lang w:val="en-US"/>
-        </w:rPr>
-        <w:t xml:space="preserve"> string</w:t>
+        <w:t xml:space="preserve"> : string</w:t>
       </w:r>
     </w:p>
     <w:p>
@@ -302,7 +367,6 @@
         <w:tab/>
       </w:r>
       <w:proofErr w:type="spellStart"/>
-      <w:proofErr w:type="gramStart"/>
       <w:r>
         <w:rPr>
           <w:sz w:val="28"/>
@@ -320,17 +384,7 @@
           <w:highlight w:val="yellow"/>
           <w:lang w:val="en-US"/>
         </w:rPr>
-        <w:t xml:space="preserve"> :</w:t>
-      </w:r>
-      <w:proofErr w:type="gramEnd"/>
-      <w:r>
-        <w:rPr>
-          <w:sz w:val="28"/>
-          <w:szCs w:val="28"/>
-          <w:highlight w:val="yellow"/>
-          <w:lang w:val="en-US"/>
-        </w:rPr>
-        <w:t xml:space="preserve"> string</w:t>
+        <w:t xml:space="preserve"> : string</w:t>
       </w:r>
     </w:p>
     <w:p>
@@ -351,26 +405,7 @@
           <w:lang w:val="en-US"/>
         </w:rPr>
         <w:tab/>
-      </w:r>
-      <w:proofErr w:type="gramStart"/>
-      <w:r>
-        <w:rPr>
-          <w:sz w:val="28"/>
-          <w:szCs w:val="28"/>
-          <w:highlight w:val="yellow"/>
-          <w:lang w:val="en-US"/>
-        </w:rPr>
-        <w:t>pots :</w:t>
-      </w:r>
-      <w:proofErr w:type="gramEnd"/>
-      <w:r>
-        <w:rPr>
-          <w:sz w:val="28"/>
-          <w:szCs w:val="28"/>
-          <w:highlight w:val="yellow"/>
-          <w:lang w:val="en-US"/>
-        </w:rPr>
-        <w:t xml:space="preserve"> [Post]</w:t>
+        <w:t>pots : [Post]</w:t>
       </w:r>
     </w:p>
     <w:p>
@@ -406,37 +441,17 @@
           <w:szCs w:val="28"/>
           <w:lang w:val="en-US"/>
         </w:rPr>
-        <w:t xml:space="preserve">As we can see I </w:t>
-      </w:r>
-      <w:proofErr w:type="gramStart"/>
-      <w:r>
-        <w:rPr>
-          <w:sz w:val="28"/>
-          <w:szCs w:val="28"/>
-          <w:lang w:val="en-US"/>
-        </w:rPr>
-        <w:t xml:space="preserve">use </w:t>
-      </w:r>
-      <w:r>
-        <w:rPr>
-          <w:b/>
-          <w:bCs/>
-          <w:sz w:val="28"/>
-          <w:szCs w:val="28"/>
-          <w:lang w:val="en-US"/>
-        </w:rPr>
-        <w:t>!</w:t>
-      </w:r>
-      <w:proofErr w:type="gramEnd"/>
-      <w:r>
-        <w:rPr>
-          <w:b/>
-          <w:bCs/>
-          <w:sz w:val="28"/>
-          <w:szCs w:val="28"/>
-          <w:lang w:val="en-US"/>
-        </w:rPr>
-        <w:t xml:space="preserve"> </w:t>
+        <w:t xml:space="preserve">As we can see I use </w:t>
+      </w:r>
+      <w:r>
+        <w:rPr>
+          <w:b/>
+          <w:bCs/>
+          <w:sz w:val="28"/>
+          <w:szCs w:val="28"/>
+          <w:lang w:val="en-US"/>
+        </w:rPr>
+        <w:t xml:space="preserve">! </w:t>
       </w:r>
       <w:r>
         <w:rPr>
@@ -593,26 +608,7 @@
           <w:lang w:val="en-US"/>
         </w:rPr>
         <w:tab/>
-      </w:r>
-      <w:proofErr w:type="gramStart"/>
-      <w:r>
-        <w:rPr>
-          <w:sz w:val="28"/>
-          <w:szCs w:val="28"/>
-          <w:highlight w:val="yellow"/>
-          <w:lang w:val="en-US"/>
-        </w:rPr>
-        <w:t>title :</w:t>
-      </w:r>
-      <w:proofErr w:type="gramEnd"/>
-      <w:r>
-        <w:rPr>
-          <w:sz w:val="28"/>
-          <w:szCs w:val="28"/>
-          <w:highlight w:val="yellow"/>
-          <w:lang w:val="en-US"/>
-        </w:rPr>
-        <w:t xml:space="preserve"> string</w:t>
+        <w:t>title : string</w:t>
       </w:r>
     </w:p>
     <w:p>
@@ -643,7 +639,6 @@
         <w:tab/>
       </w:r>
       <w:proofErr w:type="spellStart"/>
-      <w:proofErr w:type="gramStart"/>
       <w:r>
         <w:rPr>
           <w:sz w:val="28"/>
@@ -654,7 +649,6 @@
         <w:t>details:string</w:t>
       </w:r>
       <w:proofErr w:type="spellEnd"/>
-      <w:proofErr w:type="gramEnd"/>
     </w:p>
     <w:p>
       <w:pPr>
@@ -776,7 +770,6 @@
           <w:szCs w:val="28"/>
           <w:lang w:val="en-US"/>
         </w:rPr>
-        <w:lastRenderedPageBreak/>
         <w:t xml:space="preserve">Implementations with </w:t>
       </w:r>
       <w:proofErr w:type="spellStart"/>
@@ -1054,27 +1047,15 @@
         <w:t xml:space="preserve"> in our </w:t>
       </w:r>
       <w:proofErr w:type="spellStart"/>
-      <w:proofErr w:type="gramStart"/>
-      <w:r>
-        <w:rPr>
-          <w:b/>
-          <w:bCs/>
-          <w:sz w:val="28"/>
-          <w:szCs w:val="28"/>
-          <w:lang w:val="en-US"/>
-        </w:rPr>
-        <w:t>app.module</w:t>
-      </w:r>
-      <w:proofErr w:type="gramEnd"/>
-      <w:r>
-        <w:rPr>
-          <w:b/>
-          <w:bCs/>
-          <w:sz w:val="28"/>
-          <w:szCs w:val="28"/>
-          <w:lang w:val="en-US"/>
-        </w:rPr>
-        <w:t>.ts</w:t>
+      <w:r>
+        <w:rPr>
+          <w:b/>
+          <w:bCs/>
+          <w:sz w:val="28"/>
+          <w:szCs w:val="28"/>
+          <w:lang w:val="en-US"/>
+        </w:rPr>
+        <w:t>app.module.ts</w:t>
       </w:r>
       <w:proofErr w:type="spellEnd"/>
       <w:r>
@@ -1214,16 +1195,7 @@
           <w:szCs w:val="28"/>
           <w:lang w:val="en-US"/>
         </w:rPr>
-        <w:t xml:space="preserve">Create new file with </w:t>
-      </w:r>
-      <w:proofErr w:type="gramStart"/>
-      <w:r>
-        <w:rPr>
-          <w:sz w:val="28"/>
-          <w:szCs w:val="28"/>
-          <w:lang w:val="en-US"/>
-        </w:rPr>
-        <w:t>extension .</w:t>
+        <w:t>Create new file with extension .</w:t>
       </w:r>
       <w:proofErr w:type="spellStart"/>
       <w:r>
@@ -1237,7 +1209,6 @@
         <w:t>graphql</w:t>
       </w:r>
       <w:proofErr w:type="spellEnd"/>
-      <w:proofErr w:type="gramEnd"/>
       <w:r>
         <w:rPr>
           <w:b/>
@@ -1269,6 +1240,7 @@
         <w:rPr>
           <w:noProof/>
         </w:rPr>
+        <w:lastRenderedPageBreak/>
         <w:drawing>
           <wp:inline distT="0" distB="0" distL="0" distR="0" wp14:anchorId="3FA4AD3A" wp14:editId="745B6038">
             <wp:extent cx="5731510" cy="1633855"/>
@@ -1334,10 +1306,8 @@
           <w:szCs w:val="28"/>
           <w:lang w:val="en-US"/>
         </w:rPr>
-        <w:lastRenderedPageBreak/>
         <w:t xml:space="preserve">Create resolver for the </w:t>
       </w:r>
-      <w:proofErr w:type="gramStart"/>
       <w:r>
         <w:rPr>
           <w:b/>
@@ -1364,16 +1334,7 @@
           <w:szCs w:val="28"/>
           <w:lang w:val="en-US"/>
         </w:rPr>
-        <w:t xml:space="preserve">  we</w:t>
-      </w:r>
-      <w:proofErr w:type="gramEnd"/>
-      <w:r>
-        <w:rPr>
-          <w:sz w:val="28"/>
-          <w:szCs w:val="28"/>
-          <w:lang w:val="en-US"/>
-        </w:rPr>
-        <w:t xml:space="preserve"> need to create new resolver for every Query.</w:t>
+        <w:t xml:space="preserve">  we need to create new resolver for every Query.</w:t>
       </w:r>
     </w:p>
     <w:p>
@@ -1415,23 +1376,13 @@
         <w:t xml:space="preserve">Create new file in our module folder with name </w:t>
       </w:r>
       <w:proofErr w:type="spellStart"/>
-      <w:proofErr w:type="gramStart"/>
-      <w:r>
-        <w:rPr>
-          <w:sz w:val="28"/>
-          <w:szCs w:val="28"/>
-          <w:lang w:val="en-US"/>
-        </w:rPr>
-        <w:t>book.resolver</w:t>
-      </w:r>
-      <w:proofErr w:type="gramEnd"/>
-      <w:r>
-        <w:rPr>
-          <w:sz w:val="28"/>
-          <w:szCs w:val="28"/>
-          <w:lang w:val="en-US"/>
-        </w:rPr>
-        <w:t>.ts</w:t>
+      <w:r>
+        <w:rPr>
+          <w:sz w:val="28"/>
+          <w:szCs w:val="28"/>
+          <w:lang w:val="en-US"/>
+        </w:rPr>
+        <w:t>book.resolver.ts</w:t>
       </w:r>
       <w:proofErr w:type="spellEnd"/>
       <w:r>
@@ -1561,7 +1512,6 @@
         </w:rPr>
         <w:t xml:space="preserve">with name of </w:t>
       </w:r>
-      <w:proofErr w:type="gramStart"/>
       <w:r>
         <w:rPr>
           <w:b/>
@@ -1578,16 +1528,7 @@
           <w:szCs w:val="28"/>
           <w:lang w:val="en-US"/>
         </w:rPr>
-        <w:t xml:space="preserve"> here</w:t>
-      </w:r>
-      <w:proofErr w:type="gramEnd"/>
-      <w:r>
-        <w:rPr>
-          <w:sz w:val="28"/>
-          <w:szCs w:val="28"/>
-          <w:lang w:val="en-US"/>
-        </w:rPr>
-        <w:t xml:space="preserve"> is </w:t>
+        <w:t xml:space="preserve"> here is </w:t>
       </w:r>
       <w:r>
         <w:rPr>
@@ -1773,25 +1714,7 @@
           <w:szCs w:val="28"/>
           <w:lang w:val="en-US"/>
         </w:rPr>
-        <w:t xml:space="preserve">here books </w:t>
-      </w:r>
-      <w:proofErr w:type="gramStart"/>
-      <w:r>
-        <w:rPr>
-          <w:sz w:val="28"/>
-          <w:szCs w:val="28"/>
-          <w:lang w:val="en-US"/>
-        </w:rPr>
-        <w:t>is</w:t>
-      </w:r>
-      <w:proofErr w:type="gramEnd"/>
-      <w:r>
-        <w:rPr>
-          <w:sz w:val="28"/>
-          <w:szCs w:val="28"/>
-          <w:lang w:val="en-US"/>
-        </w:rPr>
-        <w:t xml:space="preserve"> our query name that we define in our schema file.</w:t>
+        <w:t>here books is our query name that we define in our schema file.</w:t>
       </w:r>
     </w:p>
     <w:p>
@@ -1906,25 +1829,7 @@
           <w:szCs w:val="28"/>
           <w:lang w:val="en-US"/>
         </w:rPr>
-        <w:t xml:space="preserve">5: </w:t>
-      </w:r>
-      <w:proofErr w:type="gramStart"/>
-      <w:r>
-        <w:rPr>
-          <w:sz w:val="28"/>
-          <w:szCs w:val="28"/>
-          <w:lang w:val="en-US"/>
-        </w:rPr>
-        <w:t>create  function</w:t>
-      </w:r>
-      <w:proofErr w:type="gramEnd"/>
-      <w:r>
-        <w:rPr>
-          <w:sz w:val="28"/>
-          <w:szCs w:val="28"/>
-          <w:lang w:val="en-US"/>
-        </w:rPr>
-        <w:t xml:space="preserve"> that will execute against the query.</w:t>
+        <w:t>5: create  function that will execute against the query.</w:t>
       </w:r>
     </w:p>
     <w:p>
@@ -1939,6 +1844,7 @@
         <w:rPr>
           <w:noProof/>
         </w:rPr>
+        <w:lastRenderedPageBreak/>
         <w:drawing>
           <wp:inline distT="0" distB="0" distL="0" distR="0" wp14:anchorId="10694C78" wp14:editId="7CB3ACD3">
             <wp:extent cx="3028950" cy="2038350"/>
@@ -1990,19 +1896,8 @@
           <w:szCs w:val="28"/>
           <w:lang w:val="en-US"/>
         </w:rPr>
-        <w:lastRenderedPageBreak/>
-        <w:t xml:space="preserve">Complete Resolver code </w:t>
-      </w:r>
-      <w:proofErr w:type="gramStart"/>
-      <w:r>
-        <w:rPr>
-          <w:sz w:val="28"/>
-          <w:szCs w:val="28"/>
-          <w:lang w:val="en-US"/>
-        </w:rPr>
-        <w:t>is :</w:t>
-      </w:r>
-      <w:proofErr w:type="gramEnd"/>
+        <w:t>Complete Resolver code is :</w:t>
+      </w:r>
     </w:p>
     <w:p>
       <w:pPr>
@@ -2090,23 +1985,13 @@
         <w:t xml:space="preserve">in </w:t>
       </w:r>
       <w:proofErr w:type="spellStart"/>
-      <w:proofErr w:type="gramStart"/>
-      <w:r>
-        <w:rPr>
-          <w:sz w:val="28"/>
-          <w:szCs w:val="28"/>
-          <w:lang w:val="en-US"/>
-        </w:rPr>
-        <w:t>books.module</w:t>
-      </w:r>
-      <w:proofErr w:type="gramEnd"/>
-      <w:r>
-        <w:rPr>
-          <w:sz w:val="28"/>
-          <w:szCs w:val="28"/>
-          <w:lang w:val="en-US"/>
-        </w:rPr>
-        <w:t>.ts</w:t>
+      <w:r>
+        <w:rPr>
+          <w:sz w:val="28"/>
+          <w:szCs w:val="28"/>
+          <w:lang w:val="en-US"/>
+        </w:rPr>
+        <w:t>books.module.ts</w:t>
       </w:r>
       <w:proofErr w:type="spellEnd"/>
       <w:r>
@@ -2339,23 +2224,13 @@
         <w:t xml:space="preserve"> in nest import it in </w:t>
       </w:r>
       <w:proofErr w:type="spellStart"/>
-      <w:proofErr w:type="gramStart"/>
-      <w:r>
-        <w:rPr>
-          <w:sz w:val="28"/>
-          <w:szCs w:val="28"/>
-          <w:lang w:val="en-US"/>
-        </w:rPr>
-        <w:t>app.module</w:t>
-      </w:r>
-      <w:proofErr w:type="gramEnd"/>
-      <w:r>
-        <w:rPr>
-          <w:sz w:val="28"/>
-          <w:szCs w:val="28"/>
-          <w:lang w:val="en-US"/>
-        </w:rPr>
-        <w:t>.ts</w:t>
+      <w:r>
+        <w:rPr>
+          <w:sz w:val="28"/>
+          <w:szCs w:val="28"/>
+          <w:lang w:val="en-US"/>
+        </w:rPr>
+        <w:t>app.module.ts</w:t>
       </w:r>
       <w:proofErr w:type="spellEnd"/>
       <w:r>
@@ -2379,7 +2254,6 @@
         <w:rPr>
           <w:noProof/>
         </w:rPr>
-        <w:lastRenderedPageBreak/>
         <w:drawing>
           <wp:inline distT="0" distB="0" distL="0" distR="0" wp14:anchorId="716C86C1" wp14:editId="59052666">
             <wp:extent cx="5731510" cy="1433195"/>
@@ -2521,6 +2395,7 @@
         <w:rPr>
           <w:noProof/>
         </w:rPr>
+        <w:lastRenderedPageBreak/>
         <w:drawing>
           <wp:inline distT="0" distB="0" distL="0" distR="0" wp14:anchorId="413A485C" wp14:editId="75B36EA6">
             <wp:extent cx="5731510" cy="2652395"/>
@@ -2595,7 +2470,6 @@
           <w:szCs w:val="28"/>
           <w:lang w:val="en-US"/>
         </w:rPr>
-        <w:lastRenderedPageBreak/>
         <w:t>Graph QL Crud:</w:t>
       </w:r>
     </w:p>
@@ -3200,6 +3074,74 @@
       <w:contextualSpacing/>
     </w:pPr>
   </w:style>
+  <w:style w:type="paragraph" w:styleId="HTMLPreformatted">
+    <w:name w:val="HTML Preformatted"/>
+    <w:basedOn w:val="Normal"/>
+    <w:link w:val="HTMLPreformattedChar"/>
+    <w:uiPriority w:val="99"/>
+    <w:semiHidden/>
+    <w:unhideWhenUsed/>
+    <w:rsid w:val="000A1AA7"/>
+    <w:pPr>
+      <w:tabs>
+        <w:tab w:val="left" w:pos="916"/>
+        <w:tab w:val="left" w:pos="1832"/>
+        <w:tab w:val="left" w:pos="2748"/>
+        <w:tab w:val="left" w:pos="3664"/>
+        <w:tab w:val="left" w:pos="4580"/>
+        <w:tab w:val="left" w:pos="5496"/>
+        <w:tab w:val="left" w:pos="6412"/>
+        <w:tab w:val="left" w:pos="7328"/>
+        <w:tab w:val="left" w:pos="8244"/>
+        <w:tab w:val="left" w:pos="9160"/>
+        <w:tab w:val="left" w:pos="10076"/>
+        <w:tab w:val="left" w:pos="10992"/>
+        <w:tab w:val="left" w:pos="11908"/>
+        <w:tab w:val="left" w:pos="12824"/>
+        <w:tab w:val="left" w:pos="13740"/>
+        <w:tab w:val="left" w:pos="14656"/>
+      </w:tabs>
+      <w:spacing w:after="0" w:line="240" w:lineRule="auto"/>
+    </w:pPr>
+    <w:rPr>
+      <w:rFonts w:ascii="Courier New" w:eastAsia="Times New Roman" w:hAnsi="Courier New" w:cs="Courier New"/>
+      <w:sz w:val="20"/>
+      <w:szCs w:val="20"/>
+      <w:lang w:val="en-PK" w:eastAsia="en-PK"/>
+    </w:rPr>
+  </w:style>
+  <w:style w:type="character" w:customStyle="1" w:styleId="HTMLPreformattedChar">
+    <w:name w:val="HTML Preformatted Char"/>
+    <w:basedOn w:val="DefaultParagraphFont"/>
+    <w:link w:val="HTMLPreformatted"/>
+    <w:uiPriority w:val="99"/>
+    <w:semiHidden/>
+    <w:rsid w:val="000A1AA7"/>
+    <w:rPr>
+      <w:rFonts w:ascii="Courier New" w:eastAsia="Times New Roman" w:hAnsi="Courier New" w:cs="Courier New"/>
+      <w:sz w:val="20"/>
+      <w:szCs w:val="20"/>
+      <w:lang w:val="en-PK" w:eastAsia="en-PK"/>
+    </w:rPr>
+  </w:style>
+  <w:style w:type="character" w:styleId="HTMLCode">
+    <w:name w:val="HTML Code"/>
+    <w:basedOn w:val="DefaultParagraphFont"/>
+    <w:uiPriority w:val="99"/>
+    <w:semiHidden/>
+    <w:unhideWhenUsed/>
+    <w:rsid w:val="000A1AA7"/>
+    <w:rPr>
+      <w:rFonts w:ascii="Courier New" w:eastAsia="Times New Roman" w:hAnsi="Courier New" w:cs="Courier New"/>
+      <w:sz w:val="20"/>
+      <w:szCs w:val="20"/>
+    </w:rPr>
+  </w:style>
+  <w:style w:type="character" w:customStyle="1" w:styleId="token">
+    <w:name w:val="token"/>
+    <w:basedOn w:val="DefaultParagraphFont"/>
+    <w:rsid w:val="000A1AA7"/>
+  </w:style>
 </w:styles>
 </file>
 

</xml_diff>